<commit_message>
revisi dokumen kelompok 8
</commit_message>
<xml_diff>
--- a/Kelompok 8/ProgramDesimalBinaryPointerKel8.docx
+++ b/Kelompok 8/ProgramDesimalBinaryPointerKel8.docx
@@ -38,9 +38,8 @@
           <w:szCs w:val="28"/>
           <w:lang w:val="en-US"/>
         </w:rPr>
-        <w:t xml:space="preserve">Felix </w:t>
-      </w:r>
-      <w:proofErr w:type="spellStart"/>
+        <w:t>Felix Kabonero Tanlimhuijaya_825210</w:t>
+      </w:r>
       <w:r>
         <w:rPr>
           <w:rFonts w:ascii="Times New Roman" w:hAnsi="Times New Roman" w:cs="Times New Roman"/>
@@ -48,18 +47,19 @@
           <w:szCs w:val="28"/>
           <w:lang w:val="en-US"/>
         </w:rPr>
-        <w:t>Kabonero</w:t>
-      </w:r>
-      <w:proofErr w:type="spellEnd"/>
-      <w:r>
+        <w:t>093</w:t>
+      </w:r>
+    </w:p>
+    <w:p>
+      <w:pPr>
+        <w:ind w:left="990"/>
         <w:rPr>
           <w:rFonts w:ascii="Times New Roman" w:hAnsi="Times New Roman" w:cs="Times New Roman"/>
           <w:sz w:val="28"/>
           <w:szCs w:val="28"/>
           <w:lang w:val="en-US"/>
         </w:rPr>
-        <w:t xml:space="preserve"> Tanlimhuijaya_825210</w:t>
-      </w:r>
+      </w:pPr>
       <w:r>
         <w:rPr>
           <w:rFonts w:ascii="Times New Roman" w:hAnsi="Times New Roman" w:cs="Times New Roman"/>
@@ -67,7 +67,7 @@
           <w:szCs w:val="28"/>
           <w:lang w:val="en-US"/>
         </w:rPr>
-        <w:t>093</w:t>
+        <w:t>Wiyangga Oktaviano_825210124</w:t>
       </w:r>
     </w:p>
     <w:p>
@@ -80,7 +80,6 @@
           <w:lang w:val="en-US"/>
         </w:rPr>
       </w:pPr>
-      <w:proofErr w:type="spellStart"/>
       <w:r>
         <w:rPr>
           <w:rFonts w:ascii="Times New Roman" w:hAnsi="Times New Roman" w:cs="Times New Roman"/>
@@ -88,9 +87,8 @@
           <w:szCs w:val="28"/>
           <w:lang w:val="en-US"/>
         </w:rPr>
-        <w:t>Wiyangga</w:t>
-      </w:r>
-      <w:proofErr w:type="spellEnd"/>
+        <w:t>Jason Alfred_825210</w:t>
+      </w:r>
       <w:r>
         <w:rPr>
           <w:rFonts w:ascii="Times New Roman" w:hAnsi="Times New Roman" w:cs="Times New Roman"/>
@@ -98,7 +96,7 @@
           <w:szCs w:val="28"/>
           <w:lang w:val="en-US"/>
         </w:rPr>
-        <w:t xml:space="preserve"> Oktaviano_825210124</w:t>
+        <w:t>111</w:t>
       </w:r>
     </w:p>
     <w:p>
@@ -118,7 +116,7 @@
           <w:szCs w:val="28"/>
           <w:lang w:val="en-US"/>
         </w:rPr>
-        <w:t>Jason Alfred_825210</w:t>
+        <w:t>Her Vito_825210</w:t>
       </w:r>
       <w:r>
         <w:rPr>
@@ -127,7 +125,16 @@
           <w:szCs w:val="28"/>
           <w:lang w:val="en-US"/>
         </w:rPr>
-        <w:t>111</w:t>
+        <w:t>13</w:t>
+      </w:r>
+      <w:r>
+        <w:rPr>
+          <w:rFonts w:ascii="Times New Roman" w:hAnsi="Times New Roman" w:cs="Times New Roman"/>
+          <w:sz w:val="28"/>
+          <w:szCs w:val="28"/>
+          <w:lang w:val="en-US"/>
+        </w:rPr>
+        <w:t>1</w:t>
       </w:r>
     </w:p>
     <w:p>
@@ -147,7 +154,7 @@
           <w:szCs w:val="28"/>
           <w:lang w:val="en-US"/>
         </w:rPr>
-        <w:t>Her Vito_825210</w:t>
+        <w:t xml:space="preserve">Daniel </w:t>
       </w:r>
       <w:r>
         <w:rPr>
@@ -156,7 +163,25 @@
           <w:szCs w:val="28"/>
           <w:lang w:val="en-US"/>
         </w:rPr>
-        <w:t>132</w:t>
+        <w:t>Vebrianto</w:t>
+      </w:r>
+      <w:r>
+        <w:rPr>
+          <w:rFonts w:ascii="Times New Roman" w:hAnsi="Times New Roman" w:cs="Times New Roman"/>
+          <w:sz w:val="28"/>
+          <w:szCs w:val="28"/>
+          <w:lang w:val="en-US"/>
+        </w:rPr>
+        <w:t>_825210</w:t>
+      </w:r>
+      <w:r>
+        <w:rPr>
+          <w:rFonts w:ascii="Times New Roman" w:hAnsi="Times New Roman" w:cs="Times New Roman"/>
+          <w:sz w:val="28"/>
+          <w:szCs w:val="28"/>
+          <w:lang w:val="en-US"/>
+        </w:rPr>
+        <w:t>105</w:t>
       </w:r>
     </w:p>
     <w:p>
@@ -169,15 +194,16 @@
           <w:lang w:val="en-US"/>
         </w:rPr>
       </w:pPr>
-      <w:r>
+    </w:p>
+    <w:p>
+      <w:pPr>
         <w:rPr>
           <w:rFonts w:ascii="Times New Roman" w:hAnsi="Times New Roman" w:cs="Times New Roman"/>
           <w:sz w:val="28"/>
           <w:szCs w:val="28"/>
           <w:lang w:val="en-US"/>
         </w:rPr>
-        <w:t xml:space="preserve">Daniel </w:t>
-      </w:r>
+      </w:pPr>
       <w:r>
         <w:rPr>
           <w:rFonts w:ascii="Times New Roman" w:hAnsi="Times New Roman" w:cs="Times New Roman"/>
@@ -185,115 +211,7 @@
           <w:szCs w:val="28"/>
           <w:lang w:val="en-US"/>
         </w:rPr>
-        <w:t>Vebrianto</w:t>
-      </w:r>
-      <w:r>
-        <w:rPr>
-          <w:rFonts w:ascii="Times New Roman" w:hAnsi="Times New Roman" w:cs="Times New Roman"/>
-          <w:sz w:val="28"/>
-          <w:szCs w:val="28"/>
-          <w:lang w:val="en-US"/>
-        </w:rPr>
-        <w:t>_825210</w:t>
-      </w:r>
-      <w:r>
-        <w:rPr>
-          <w:rFonts w:ascii="Times New Roman" w:hAnsi="Times New Roman" w:cs="Times New Roman"/>
-          <w:sz w:val="28"/>
-          <w:szCs w:val="28"/>
-          <w:lang w:val="en-US"/>
-        </w:rPr>
-        <w:t>105</w:t>
-      </w:r>
-    </w:p>
-    <w:p>
-      <w:pPr>
-        <w:ind w:left="990"/>
-        <w:rPr>
-          <w:rFonts w:ascii="Times New Roman" w:hAnsi="Times New Roman" w:cs="Times New Roman"/>
-          <w:sz w:val="28"/>
-          <w:szCs w:val="28"/>
-          <w:lang w:val="en-US"/>
-        </w:rPr>
-      </w:pPr>
-    </w:p>
-    <w:p>
-      <w:pPr>
-        <w:rPr>
-          <w:rFonts w:ascii="Times New Roman" w:hAnsi="Times New Roman" w:cs="Times New Roman"/>
-          <w:sz w:val="28"/>
-          <w:szCs w:val="28"/>
-          <w:lang w:val="en-US"/>
-        </w:rPr>
-      </w:pPr>
-      <w:r>
-        <w:rPr>
-          <w:rFonts w:ascii="Times New Roman" w:hAnsi="Times New Roman" w:cs="Times New Roman"/>
-          <w:sz w:val="28"/>
-          <w:szCs w:val="28"/>
-          <w:lang w:val="en-US"/>
-        </w:rPr>
-        <w:t xml:space="preserve">Program = Program </w:t>
-      </w:r>
-      <w:proofErr w:type="spellStart"/>
-      <w:r>
-        <w:rPr>
-          <w:rFonts w:ascii="Times New Roman" w:hAnsi="Times New Roman" w:cs="Times New Roman"/>
-          <w:sz w:val="28"/>
-          <w:szCs w:val="28"/>
-          <w:lang w:val="en-US"/>
-        </w:rPr>
-        <w:t>Konversi</w:t>
-      </w:r>
-      <w:proofErr w:type="spellEnd"/>
-      <w:r>
-        <w:rPr>
-          <w:rFonts w:ascii="Times New Roman" w:hAnsi="Times New Roman" w:cs="Times New Roman"/>
-          <w:sz w:val="28"/>
-          <w:szCs w:val="28"/>
-          <w:lang w:val="en-US"/>
-        </w:rPr>
-        <w:t xml:space="preserve"> </w:t>
-      </w:r>
-      <w:proofErr w:type="spellStart"/>
-      <w:r>
-        <w:rPr>
-          <w:rFonts w:ascii="Times New Roman" w:hAnsi="Times New Roman" w:cs="Times New Roman"/>
-          <w:sz w:val="28"/>
-          <w:szCs w:val="28"/>
-          <w:lang w:val="en-US"/>
-        </w:rPr>
-        <w:t>Desimal</w:t>
-      </w:r>
-      <w:proofErr w:type="spellEnd"/>
-      <w:r>
-        <w:rPr>
-          <w:rFonts w:ascii="Times New Roman" w:hAnsi="Times New Roman" w:cs="Times New Roman"/>
-          <w:sz w:val="28"/>
-          <w:szCs w:val="28"/>
-          <w:lang w:val="en-US"/>
-        </w:rPr>
-        <w:t xml:space="preserve"> </w:t>
-      </w:r>
-      <w:proofErr w:type="spellStart"/>
-      <w:r>
-        <w:rPr>
-          <w:rFonts w:ascii="Times New Roman" w:hAnsi="Times New Roman" w:cs="Times New Roman"/>
-          <w:sz w:val="28"/>
-          <w:szCs w:val="28"/>
-          <w:lang w:val="en-US"/>
-        </w:rPr>
-        <w:t>ke</w:t>
-      </w:r>
-      <w:proofErr w:type="spellEnd"/>
-      <w:r>
-        <w:rPr>
-          <w:rFonts w:ascii="Times New Roman" w:hAnsi="Times New Roman" w:cs="Times New Roman"/>
-          <w:sz w:val="28"/>
-          <w:szCs w:val="28"/>
-          <w:lang w:val="en-US"/>
-        </w:rPr>
-        <w:t xml:space="preserve"> Binary dan Pointer</w:t>
+        <w:t>Program = Program Konversi Desimal ke Binary dan Pointer</w:t>
       </w:r>
     </w:p>
     <w:p>
@@ -321,7 +239,6 @@
           <w:szCs w:val="28"/>
         </w:rPr>
       </w:pPr>
-      <w:proofErr w:type="spellStart"/>
       <w:r>
         <w:rPr>
           <w:rFonts w:ascii="Times New Roman" w:hAnsi="Times New Roman" w:cs="Times New Roman"/>
@@ -330,62 +247,7 @@
           <w:sz w:val="28"/>
           <w:szCs w:val="28"/>
         </w:rPr>
-        <w:t>Pengertian</w:t>
-      </w:r>
-      <w:proofErr w:type="spellEnd"/>
-      <w:r>
-        <w:rPr>
-          <w:rFonts w:ascii="Times New Roman" w:hAnsi="Times New Roman" w:cs="Times New Roman"/>
-          <w:b/>
-          <w:bCs/>
-          <w:sz w:val="28"/>
-          <w:szCs w:val="28"/>
-        </w:rPr>
-        <w:t xml:space="preserve"> </w:t>
-      </w:r>
-      <w:proofErr w:type="spellStart"/>
-      <w:r>
-        <w:rPr>
-          <w:rFonts w:ascii="Times New Roman" w:hAnsi="Times New Roman" w:cs="Times New Roman"/>
-          <w:b/>
-          <w:bCs/>
-          <w:sz w:val="28"/>
-          <w:szCs w:val="28"/>
-        </w:rPr>
-        <w:t>Bilangan</w:t>
-      </w:r>
-      <w:proofErr w:type="spellEnd"/>
-      <w:r>
-        <w:rPr>
-          <w:rFonts w:ascii="Times New Roman" w:hAnsi="Times New Roman" w:cs="Times New Roman"/>
-          <w:b/>
-          <w:bCs/>
-          <w:sz w:val="28"/>
-          <w:szCs w:val="28"/>
-        </w:rPr>
-        <w:t xml:space="preserve"> </w:t>
-      </w:r>
-      <w:proofErr w:type="spellStart"/>
-      <w:r>
-        <w:rPr>
-          <w:rFonts w:ascii="Times New Roman" w:hAnsi="Times New Roman" w:cs="Times New Roman"/>
-          <w:b/>
-          <w:bCs/>
-          <w:sz w:val="28"/>
-          <w:szCs w:val="28"/>
-        </w:rPr>
-        <w:t>Desimal</w:t>
-      </w:r>
-      <w:proofErr w:type="spellEnd"/>
-      <w:r>
-        <w:rPr>
-          <w:rFonts w:ascii="Times New Roman" w:hAnsi="Times New Roman" w:cs="Times New Roman"/>
-          <w:b/>
-          <w:bCs/>
-          <w:sz w:val="28"/>
-          <w:szCs w:val="28"/>
-        </w:rPr>
-        <w:t xml:space="preserve"> dan Biner</w:t>
+        <w:t>Pengertian Bilangan Desimal dan Biner</w:t>
       </w:r>
     </w:p>
     <w:p>
@@ -398,77 +260,13 @@
           <w:szCs w:val="24"/>
         </w:rPr>
       </w:pPr>
-      <w:proofErr w:type="spellStart"/>
-      <w:r>
-        <w:rPr>
-          <w:rFonts w:ascii="Times New Roman" w:hAnsi="Times New Roman" w:cs="Times New Roman"/>
-          <w:sz w:val="24"/>
-          <w:szCs w:val="24"/>
-        </w:rPr>
-        <w:t>Bilangan</w:t>
-      </w:r>
-      <w:proofErr w:type="spellEnd"/>
-      <w:r>
-        <w:rPr>
-          <w:rFonts w:ascii="Times New Roman" w:hAnsi="Times New Roman" w:cs="Times New Roman"/>
-          <w:sz w:val="24"/>
-          <w:szCs w:val="24"/>
-        </w:rPr>
-        <w:t xml:space="preserve"> </w:t>
-      </w:r>
-      <w:proofErr w:type="spellStart"/>
-      <w:r>
-        <w:rPr>
-          <w:rFonts w:ascii="Times New Roman" w:hAnsi="Times New Roman" w:cs="Times New Roman"/>
-          <w:sz w:val="24"/>
-          <w:szCs w:val="24"/>
-        </w:rPr>
-        <w:t>desimal</w:t>
-      </w:r>
-      <w:proofErr w:type="spellEnd"/>
-      <w:r>
-        <w:rPr>
-          <w:rFonts w:ascii="Times New Roman" w:hAnsi="Times New Roman" w:cs="Times New Roman"/>
-          <w:sz w:val="24"/>
-          <w:szCs w:val="24"/>
-        </w:rPr>
-        <w:t xml:space="preserve"> </w:t>
-      </w:r>
-      <w:proofErr w:type="spellStart"/>
-      <w:r>
-        <w:rPr>
-          <w:rFonts w:ascii="Times New Roman" w:hAnsi="Times New Roman" w:cs="Times New Roman"/>
-          <w:sz w:val="24"/>
-          <w:szCs w:val="24"/>
-        </w:rPr>
-        <w:t>adalah</w:t>
-      </w:r>
-      <w:proofErr w:type="spellEnd"/>
-      <w:r>
-        <w:rPr>
-          <w:rFonts w:ascii="Times New Roman" w:hAnsi="Times New Roman" w:cs="Times New Roman"/>
-          <w:sz w:val="24"/>
-          <w:szCs w:val="24"/>
-        </w:rPr>
-        <w:t xml:space="preserve"> </w:t>
-      </w:r>
-      <w:proofErr w:type="spellStart"/>
-      <w:r>
-        <w:rPr>
-          <w:rFonts w:ascii="Times New Roman" w:hAnsi="Times New Roman" w:cs="Times New Roman"/>
-          <w:sz w:val="24"/>
-          <w:szCs w:val="24"/>
-        </w:rPr>
-        <w:t>sistem</w:t>
-      </w:r>
-      <w:proofErr w:type="spellEnd"/>
-      <w:r>
-        <w:rPr>
-          <w:rFonts w:ascii="Times New Roman" w:hAnsi="Times New Roman" w:cs="Times New Roman"/>
-          <w:sz w:val="24"/>
-          <w:szCs w:val="24"/>
-        </w:rPr>
-        <w:t xml:space="preserve"> </w:t>
+      <w:r>
+        <w:rPr>
+          <w:rFonts w:ascii="Times New Roman" w:hAnsi="Times New Roman" w:cs="Times New Roman"/>
+          <w:sz w:val="24"/>
+          <w:szCs w:val="24"/>
+        </w:rPr>
+        <w:t xml:space="preserve">Bilangan desimal adalah sistem </w:t>
       </w:r>
       <w:proofErr w:type="spellStart"/>
       <w:r>
@@ -1038,43 +836,7 @@
           <w:sz w:val="24"/>
           <w:szCs w:val="24"/>
         </w:rPr>
-        <w:t xml:space="preserve"> biner </w:t>
-      </w:r>
-      <w:proofErr w:type="spellStart"/>
-      <w:r>
-        <w:rPr>
-          <w:rFonts w:ascii="Times New Roman" w:hAnsi="Times New Roman" w:cs="Times New Roman"/>
-          <w:sz w:val="24"/>
-          <w:szCs w:val="24"/>
-        </w:rPr>
-        <w:t>adalah</w:t>
-      </w:r>
-      <w:proofErr w:type="spellEnd"/>
-      <w:r>
-        <w:rPr>
-          <w:rFonts w:ascii="Times New Roman" w:hAnsi="Times New Roman" w:cs="Times New Roman"/>
-          <w:sz w:val="24"/>
-          <w:szCs w:val="24"/>
-        </w:rPr>
-        <w:t xml:space="preserve"> </w:t>
-      </w:r>
-      <w:proofErr w:type="spellStart"/>
-      <w:r>
-        <w:rPr>
-          <w:rFonts w:ascii="Times New Roman" w:hAnsi="Times New Roman" w:cs="Times New Roman"/>
-          <w:sz w:val="24"/>
-          <w:szCs w:val="24"/>
-        </w:rPr>
-        <w:t>sistem</w:t>
-      </w:r>
-      <w:proofErr w:type="spellEnd"/>
-      <w:r>
-        <w:rPr>
-          <w:rFonts w:ascii="Times New Roman" w:hAnsi="Times New Roman" w:cs="Times New Roman"/>
-          <w:sz w:val="24"/>
-          <w:szCs w:val="24"/>
-        </w:rPr>
-        <w:t xml:space="preserve"> </w:t>
+        <w:t xml:space="preserve"> biner adalah sistem </w:t>
       </w:r>
       <w:proofErr w:type="spellStart"/>
       <w:r>
@@ -1236,25 +998,7 @@
           <w:sz w:val="24"/>
           <w:szCs w:val="24"/>
         </w:rPr>
-        <w:t xml:space="preserve"> 0 dan 1. </w:t>
-      </w:r>
-      <w:proofErr w:type="spellStart"/>
-      <w:r>
-        <w:rPr>
-          <w:rFonts w:ascii="Times New Roman" w:hAnsi="Times New Roman" w:cs="Times New Roman"/>
-          <w:sz w:val="24"/>
-          <w:szCs w:val="24"/>
-        </w:rPr>
-        <w:t>Bilangan</w:t>
-      </w:r>
-      <w:proofErr w:type="spellEnd"/>
-      <w:r>
-        <w:rPr>
-          <w:rFonts w:ascii="Times New Roman" w:hAnsi="Times New Roman" w:cs="Times New Roman"/>
-          <w:sz w:val="24"/>
-          <w:szCs w:val="24"/>
-        </w:rPr>
-        <w:t xml:space="preserve"> biner </w:t>
+        <w:t xml:space="preserve"> 0 dan 1. Bilangan biner </w:t>
       </w:r>
       <w:proofErr w:type="spellStart"/>
       <w:r>
@@ -1326,25 +1070,7 @@
           <w:sz w:val="24"/>
           <w:szCs w:val="24"/>
         </w:rPr>
-        <w:t xml:space="preserve"> </w:t>
-      </w:r>
-      <w:proofErr w:type="spellStart"/>
-      <w:r>
-        <w:rPr>
-          <w:rFonts w:ascii="Times New Roman" w:hAnsi="Times New Roman" w:cs="Times New Roman"/>
-          <w:sz w:val="24"/>
-          <w:szCs w:val="24"/>
-        </w:rPr>
-        <w:t>sistem</w:t>
-      </w:r>
-      <w:proofErr w:type="spellEnd"/>
-      <w:r>
-        <w:rPr>
-          <w:rFonts w:ascii="Times New Roman" w:hAnsi="Times New Roman" w:cs="Times New Roman"/>
-          <w:sz w:val="24"/>
-          <w:szCs w:val="24"/>
-        </w:rPr>
-        <w:t xml:space="preserve"> </w:t>
+        <w:t xml:space="preserve"> sistem </w:t>
       </w:r>
       <w:proofErr w:type="spellStart"/>
       <w:r>
@@ -1440,29 +1166,7 @@
           <w:sz w:val="28"/>
           <w:szCs w:val="28"/>
         </w:rPr>
-        <w:t xml:space="preserve"> </w:t>
-      </w:r>
-      <w:proofErr w:type="spellStart"/>
-      <w:r>
-        <w:rPr>
-          <w:rFonts w:ascii="Times New Roman" w:hAnsi="Times New Roman" w:cs="Times New Roman"/>
-          <w:b/>
-          <w:bCs/>
-          <w:sz w:val="28"/>
-          <w:szCs w:val="28"/>
-        </w:rPr>
-        <w:t>Desimal</w:t>
-      </w:r>
-      <w:proofErr w:type="spellEnd"/>
-      <w:r>
-        <w:rPr>
-          <w:rFonts w:ascii="Times New Roman" w:hAnsi="Times New Roman" w:cs="Times New Roman"/>
-          <w:b/>
-          <w:bCs/>
-          <w:sz w:val="28"/>
-          <w:szCs w:val="28"/>
-        </w:rPr>
-        <w:t xml:space="preserve"> </w:t>
+        <w:t xml:space="preserve"> Desimal </w:t>
       </w:r>
       <w:proofErr w:type="spellStart"/>
       <w:r>
@@ -1622,21 +1326,7 @@
         <w:rPr>
           <w:color w:val="333333"/>
         </w:rPr>
-        <w:t xml:space="preserve"> </w:t>
-      </w:r>
-      <w:proofErr w:type="spellStart"/>
-      <w:r>
-        <w:rPr>
-          <w:color w:val="333333"/>
-        </w:rPr>
-        <w:t>desimal</w:t>
-      </w:r>
-      <w:proofErr w:type="spellEnd"/>
-      <w:r>
-        <w:rPr>
-          <w:color w:val="333333"/>
-        </w:rPr>
-        <w:t xml:space="preserve"> </w:t>
+        <w:t xml:space="preserve"> desimal </w:t>
       </w:r>
       <w:proofErr w:type="spellStart"/>
       <w:r>
@@ -1723,21 +1413,7 @@
         <w:rPr>
           <w:color w:val="333333"/>
         </w:rPr>
-        <w:t xml:space="preserve"> </w:t>
-      </w:r>
-      <w:proofErr w:type="spellStart"/>
-      <w:r>
-        <w:rPr>
-          <w:color w:val="333333"/>
-        </w:rPr>
-        <w:t>desimal</w:t>
-      </w:r>
-      <w:proofErr w:type="spellEnd"/>
-      <w:r>
-        <w:rPr>
-          <w:color w:val="333333"/>
-        </w:rPr>
-        <w:t xml:space="preserve"> </w:t>
+        <w:t xml:space="preserve"> desimal </w:t>
       </w:r>
       <w:proofErr w:type="spellStart"/>
       <w:r>
@@ -2020,35 +1696,7 @@
         <w:rPr>
           <w:color w:val="333333"/>
         </w:rPr>
-        <w:t xml:space="preserve"> </w:t>
-      </w:r>
-      <w:proofErr w:type="spellStart"/>
-      <w:r>
-        <w:rPr>
-          <w:color w:val="333333"/>
-        </w:rPr>
-        <w:t>desimal</w:t>
-      </w:r>
-      <w:proofErr w:type="spellEnd"/>
-      <w:r>
-        <w:rPr>
-          <w:color w:val="333333"/>
-        </w:rPr>
-        <w:t xml:space="preserve"> 89 </w:t>
-      </w:r>
-      <w:proofErr w:type="spellStart"/>
-      <w:r>
-        <w:rPr>
-          <w:color w:val="333333"/>
-        </w:rPr>
-        <w:t>adalah</w:t>
-      </w:r>
-      <w:proofErr w:type="spellEnd"/>
-      <w:r>
-        <w:rPr>
-          <w:color w:val="333333"/>
-        </w:rPr>
-        <w:t xml:space="preserve"> 1011001. Adapun </w:t>
+        <w:t xml:space="preserve"> desimal 89 adalah 1011001. Adapun </w:t>
       </w:r>
       <w:proofErr w:type="spellStart"/>
       <w:r>
@@ -2132,21 +1780,7 @@
         <w:rPr>
           <w:color w:val="333333"/>
         </w:rPr>
-        <w:t xml:space="preserve"> </w:t>
-      </w:r>
-      <w:proofErr w:type="spellStart"/>
-      <w:r>
-        <w:rPr>
-          <w:color w:val="333333"/>
-        </w:rPr>
-        <w:t>desimal</w:t>
-      </w:r>
-      <w:proofErr w:type="spellEnd"/>
-      <w:r>
-        <w:rPr>
-          <w:color w:val="333333"/>
-        </w:rPr>
-        <w:t xml:space="preserve"> </w:t>
+        <w:t xml:space="preserve"> desimal </w:t>
       </w:r>
       <w:proofErr w:type="spellStart"/>
       <w:r>
@@ -2233,21 +1867,7 @@
         <w:rPr>
           <w:color w:val="333333"/>
         </w:rPr>
-        <w:t xml:space="preserve"> </w:t>
-      </w:r>
-      <w:proofErr w:type="spellStart"/>
-      <w:r>
-        <w:rPr>
-          <w:color w:val="333333"/>
-        </w:rPr>
-        <w:t>desimal</w:t>
-      </w:r>
-      <w:proofErr w:type="spellEnd"/>
-      <w:r>
-        <w:rPr>
-          <w:color w:val="333333"/>
-        </w:rPr>
-        <w:t xml:space="preserve"> </w:t>
+        <w:t xml:space="preserve"> desimal </w:t>
       </w:r>
       <w:proofErr w:type="spellStart"/>
       <w:r>
@@ -2345,21 +1965,7 @@
         <w:rPr>
           <w:color w:val="333333"/>
         </w:rPr>
-        <w:t xml:space="preserve"> </w:t>
-      </w:r>
-      <w:proofErr w:type="spellStart"/>
-      <w:r>
-        <w:rPr>
-          <w:color w:val="333333"/>
-        </w:rPr>
-        <w:t>desimal</w:t>
-      </w:r>
-      <w:proofErr w:type="spellEnd"/>
-      <w:r>
-        <w:rPr>
-          <w:color w:val="333333"/>
-        </w:rPr>
-        <w:t xml:space="preserve"> yang </w:t>
+        <w:t xml:space="preserve"> desimal yang </w:t>
       </w:r>
       <w:proofErr w:type="spellStart"/>
       <w:r>
@@ -2716,21 +2322,7 @@
         <w:rPr>
           <w:color w:val="333333"/>
         </w:rPr>
-        <w:t xml:space="preserve">           1011001  -----------&gt; </w:t>
-      </w:r>
-      <w:proofErr w:type="spellStart"/>
-      <w:r>
-        <w:rPr>
-          <w:color w:val="333333"/>
-        </w:rPr>
-        <w:t>Bilangan</w:t>
-      </w:r>
-      <w:proofErr w:type="spellEnd"/>
-      <w:r>
-        <w:rPr>
-          <w:color w:val="333333"/>
-        </w:rPr>
-        <w:t xml:space="preserve"> </w:t>
+        <w:t xml:space="preserve">           1011001  -----------&gt; Bilangan </w:t>
       </w:r>
       <w:proofErr w:type="spellStart"/>
       <w:r>
@@ -2810,29 +2402,7 @@
           <w:sz w:val="28"/>
           <w:szCs w:val="28"/>
         </w:rPr>
-        <w:t xml:space="preserve"> </w:t>
-      </w:r>
-      <w:proofErr w:type="spellStart"/>
-      <w:r>
-        <w:rPr>
-          <w:rFonts w:ascii="Times New Roman" w:hAnsi="Times New Roman" w:cs="Times New Roman"/>
-          <w:b/>
-          <w:bCs/>
-          <w:sz w:val="28"/>
-          <w:szCs w:val="28"/>
-        </w:rPr>
-        <w:t>Desimal</w:t>
-      </w:r>
-      <w:proofErr w:type="spellEnd"/>
-      <w:r>
-        <w:rPr>
-          <w:rFonts w:ascii="Times New Roman" w:hAnsi="Times New Roman" w:cs="Times New Roman"/>
-          <w:b/>
-          <w:bCs/>
-          <w:sz w:val="28"/>
-          <w:szCs w:val="28"/>
-        </w:rPr>
-        <w:t xml:space="preserve"> </w:t>
+        <w:t xml:space="preserve"> Desimal </w:t>
       </w:r>
       <w:proofErr w:type="spellStart"/>
       <w:r>
@@ -3637,7 +3207,7 @@
           <w:sz w:val="28"/>
           <w:szCs w:val="28"/>
         </w:rPr>
-        <w:t xml:space="preserve"> </w:t>
+        <w:t xml:space="preserve"> Desimal </w:t>
       </w:r>
       <w:proofErr w:type="spellStart"/>
       <w:r>
@@ -3648,7 +3218,7 @@
           <w:sz w:val="28"/>
           <w:szCs w:val="28"/>
         </w:rPr>
-        <w:t>Desimal</w:t>
+        <w:t>ke</w:t>
       </w:r>
       <w:proofErr w:type="spellEnd"/>
       <w:r>
@@ -3659,28 +3229,6 @@
           <w:sz w:val="28"/>
           <w:szCs w:val="28"/>
         </w:rPr>
-        <w:t xml:space="preserve"> </w:t>
-      </w:r>
-      <w:proofErr w:type="spellStart"/>
-      <w:r>
-        <w:rPr>
-          <w:rFonts w:ascii="Times New Roman" w:hAnsi="Times New Roman" w:cs="Times New Roman"/>
-          <w:b/>
-          <w:bCs/>
-          <w:sz w:val="28"/>
-          <w:szCs w:val="28"/>
-        </w:rPr>
-        <w:t>ke</w:t>
-      </w:r>
-      <w:proofErr w:type="spellEnd"/>
-      <w:r>
-        <w:rPr>
-          <w:rFonts w:ascii="Times New Roman" w:hAnsi="Times New Roman" w:cs="Times New Roman"/>
-          <w:b/>
-          <w:bCs/>
-          <w:sz w:val="28"/>
-          <w:szCs w:val="28"/>
-        </w:rPr>
         <w:t xml:space="preserve"> Biner dan Pointer</w:t>
       </w:r>
     </w:p>
@@ -3847,25 +3395,7 @@
           <w:sz w:val="24"/>
           <w:szCs w:val="24"/>
         </w:rPr>
-        <w:t xml:space="preserve"> </w:t>
-      </w:r>
-      <w:proofErr w:type="spellStart"/>
-      <w:r>
-        <w:rPr>
-          <w:rFonts w:ascii="Times New Roman" w:hAnsi="Times New Roman" w:cs="Times New Roman"/>
-          <w:sz w:val="24"/>
-          <w:szCs w:val="24"/>
-        </w:rPr>
-        <w:t>desimal</w:t>
-      </w:r>
-      <w:proofErr w:type="spellEnd"/>
-      <w:r>
-        <w:rPr>
-          <w:rFonts w:ascii="Times New Roman" w:hAnsi="Times New Roman" w:cs="Times New Roman"/>
-          <w:sz w:val="24"/>
-          <w:szCs w:val="24"/>
-        </w:rPr>
-        <w:t xml:space="preserve"> </w:t>
+        <w:t xml:space="preserve"> desimal </w:t>
       </w:r>
       <w:proofErr w:type="spellStart"/>
       <w:r>
@@ -3976,25 +3506,7 @@
           <w:sz w:val="24"/>
           <w:szCs w:val="24"/>
         </w:rPr>
-        <w:t xml:space="preserve"> </w:t>
-      </w:r>
-      <w:proofErr w:type="spellStart"/>
-      <w:r>
-        <w:rPr>
-          <w:rFonts w:ascii="Times New Roman" w:hAnsi="Times New Roman" w:cs="Times New Roman"/>
-          <w:sz w:val="24"/>
-          <w:szCs w:val="24"/>
-        </w:rPr>
-        <w:t>desimal</w:t>
-      </w:r>
-      <w:proofErr w:type="spellEnd"/>
-      <w:r>
-        <w:rPr>
-          <w:rFonts w:ascii="Times New Roman" w:hAnsi="Times New Roman" w:cs="Times New Roman"/>
-          <w:sz w:val="24"/>
-          <w:szCs w:val="24"/>
-        </w:rPr>
-        <w:t xml:space="preserve"> </w:t>
+        <w:t xml:space="preserve"> desimal </w:t>
       </w:r>
       <w:proofErr w:type="spellStart"/>
       <w:r>
@@ -4632,18 +4144,8 @@
           <w:sz w:val="24"/>
           <w:szCs w:val="24"/>
         </w:rPr>
-        <w:t xml:space="preserve"> </w:t>
-      </w:r>
-      <w:proofErr w:type="spellStart"/>
-      <w:r>
-        <w:rPr>
-          <w:rFonts w:ascii="Times New Roman" w:hAnsi="Times New Roman" w:cs="Times New Roman"/>
-          <w:sz w:val="24"/>
-          <w:szCs w:val="24"/>
-        </w:rPr>
-        <w:t>desimal</w:t>
-      </w:r>
-      <w:proofErr w:type="spellEnd"/>
+        <w:t xml:space="preserve"> desimal</w:t>
+      </w:r>
       <w:r>
         <w:rPr>
           <w:rFonts w:ascii="Times New Roman" w:hAnsi="Times New Roman" w:cs="Times New Roman"/>
@@ -4722,25 +4224,7 @@
           <w:sz w:val="24"/>
           <w:szCs w:val="24"/>
         </w:rPr>
-        <w:t xml:space="preserve"> </w:t>
-      </w:r>
-      <w:proofErr w:type="spellStart"/>
-      <w:r>
-        <w:rPr>
-          <w:rFonts w:ascii="Times New Roman" w:hAnsi="Times New Roman" w:cs="Times New Roman"/>
-          <w:sz w:val="24"/>
-          <w:szCs w:val="24"/>
-        </w:rPr>
-        <w:t>desimal</w:t>
-      </w:r>
-      <w:proofErr w:type="spellEnd"/>
-      <w:r>
-        <w:rPr>
-          <w:rFonts w:ascii="Times New Roman" w:hAnsi="Times New Roman" w:cs="Times New Roman"/>
-          <w:sz w:val="24"/>
-          <w:szCs w:val="24"/>
-        </w:rPr>
-        <w:t xml:space="preserve">. Setelah </w:t>
+        <w:t xml:space="preserve"> desimal. Setelah </w:t>
       </w:r>
       <w:proofErr w:type="spellStart"/>
       <w:r>
@@ -4830,25 +4314,7 @@
           <w:sz w:val="24"/>
           <w:szCs w:val="24"/>
         </w:rPr>
-        <w:t xml:space="preserve"> </w:t>
-      </w:r>
-      <w:proofErr w:type="spellStart"/>
-      <w:r>
-        <w:rPr>
-          <w:rFonts w:ascii="Times New Roman" w:hAnsi="Times New Roman" w:cs="Times New Roman"/>
-          <w:sz w:val="24"/>
-          <w:szCs w:val="24"/>
-        </w:rPr>
-        <w:t>desimal</w:t>
-      </w:r>
-      <w:proofErr w:type="spellEnd"/>
-      <w:r>
-        <w:rPr>
-          <w:rFonts w:ascii="Times New Roman" w:hAnsi="Times New Roman" w:cs="Times New Roman"/>
-          <w:sz w:val="24"/>
-          <w:szCs w:val="24"/>
-        </w:rPr>
-        <w:t xml:space="preserve"> yang </w:t>
+        <w:t xml:space="preserve"> desimal yang </w:t>
       </w:r>
       <w:proofErr w:type="spellStart"/>
       <w:r>
@@ -4968,25 +4434,7 @@
           <w:sz w:val="24"/>
           <w:szCs w:val="24"/>
         </w:rPr>
-        <w:t xml:space="preserve"> </w:t>
-      </w:r>
-      <w:proofErr w:type="spellStart"/>
-      <w:r>
-        <w:rPr>
-          <w:rFonts w:ascii="Times New Roman" w:hAnsi="Times New Roman" w:cs="Times New Roman"/>
-          <w:sz w:val="24"/>
-          <w:szCs w:val="24"/>
-        </w:rPr>
-        <w:t>desimal</w:t>
-      </w:r>
-      <w:proofErr w:type="spellEnd"/>
-      <w:r>
-        <w:rPr>
-          <w:rFonts w:ascii="Times New Roman" w:hAnsi="Times New Roman" w:cs="Times New Roman"/>
-          <w:sz w:val="24"/>
-          <w:szCs w:val="24"/>
-        </w:rPr>
-        <w:t>]</w:t>
+        <w:t xml:space="preserve"> desimal]</w:t>
       </w:r>
     </w:p>
     <w:p>
@@ -5024,25 +4472,7 @@
           <w:sz w:val="24"/>
           <w:szCs w:val="24"/>
         </w:rPr>
-        <w:t xml:space="preserve"> </w:t>
-      </w:r>
-      <w:proofErr w:type="spellStart"/>
-      <w:r>
-        <w:rPr>
-          <w:rFonts w:ascii="Times New Roman" w:hAnsi="Times New Roman" w:cs="Times New Roman"/>
-          <w:sz w:val="24"/>
-          <w:szCs w:val="24"/>
-        </w:rPr>
-        <w:t>desimal</w:t>
-      </w:r>
-      <w:proofErr w:type="spellEnd"/>
-      <w:r>
-        <w:rPr>
-          <w:rFonts w:ascii="Times New Roman" w:hAnsi="Times New Roman" w:cs="Times New Roman"/>
-          <w:sz w:val="24"/>
-          <w:szCs w:val="24"/>
-        </w:rPr>
-        <w:t xml:space="preserve"> : ‘)</w:t>
+        <w:t xml:space="preserve"> desimal : ‘)</w:t>
       </w:r>
     </w:p>
     <w:p>
@@ -5175,25 +4605,7 @@
           <w:sz w:val="24"/>
           <w:szCs w:val="24"/>
         </w:rPr>
-        <w:t xml:space="preserve"> </w:t>
-      </w:r>
-      <w:proofErr w:type="spellStart"/>
-      <w:r>
-        <w:rPr>
-          <w:rFonts w:ascii="Times New Roman" w:hAnsi="Times New Roman" w:cs="Times New Roman"/>
-          <w:sz w:val="24"/>
-          <w:szCs w:val="24"/>
-        </w:rPr>
-        <w:t>desimal</w:t>
-      </w:r>
-      <w:proofErr w:type="spellEnd"/>
-      <w:r>
-        <w:rPr>
-          <w:rFonts w:ascii="Times New Roman" w:hAnsi="Times New Roman" w:cs="Times New Roman"/>
-          <w:sz w:val="24"/>
-          <w:szCs w:val="24"/>
-        </w:rPr>
-        <w:t xml:space="preserve"> </w:t>
+        <w:t xml:space="preserve"> desimal </w:t>
       </w:r>
       <w:proofErr w:type="spellStart"/>
       <w:r>
@@ -5346,25 +4758,7 @@
           <w:sz w:val="24"/>
           <w:szCs w:val="24"/>
         </w:rPr>
-        <w:t xml:space="preserve"> </w:t>
-      </w:r>
-      <w:proofErr w:type="spellStart"/>
-      <w:r>
-        <w:rPr>
-          <w:rFonts w:ascii="Times New Roman" w:hAnsi="Times New Roman" w:cs="Times New Roman"/>
-          <w:sz w:val="24"/>
-          <w:szCs w:val="24"/>
-        </w:rPr>
-        <w:t>desimal</w:t>
-      </w:r>
-      <w:proofErr w:type="spellEnd"/>
-      <w:r>
-        <w:rPr>
-          <w:rFonts w:ascii="Times New Roman" w:hAnsi="Times New Roman" w:cs="Times New Roman"/>
-          <w:sz w:val="24"/>
-          <w:szCs w:val="24"/>
-        </w:rPr>
-        <w:t>]</w:t>
+        <w:t xml:space="preserve"> desimal]</w:t>
       </w:r>
     </w:p>
     <w:p>
@@ -5801,21 +5195,7 @@
                     <w:rPr>
                       <w:lang w:val="en-US"/>
                     </w:rPr>
-                    <w:t xml:space="preserve"> </w:t>
-                  </w:r>
-                  <w:proofErr w:type="spellStart"/>
-                  <w:r>
-                    <w:rPr>
-                      <w:lang w:val="en-US"/>
-                    </w:rPr>
-                    <w:t>Desimal</w:t>
-                  </w:r>
-                  <w:proofErr w:type="spellEnd"/>
-                  <w:r>
-                    <w:rPr>
-                      <w:lang w:val="en-US"/>
-                    </w:rPr>
-                    <w:t xml:space="preserve"> </w:t>
+                    <w:t xml:space="preserve"> Desimal </w:t>
                   </w:r>
                   <w:proofErr w:type="gramStart"/>
                   <w:r>
@@ -6266,21 +5646,7 @@
                     <w:rPr>
                       <w:lang w:val="en-US"/>
                     </w:rPr>
-                    <w:t xml:space="preserve"> </w:t>
-                  </w:r>
-                  <w:proofErr w:type="spellStart"/>
-                  <w:r>
-                    <w:rPr>
-                      <w:lang w:val="en-US"/>
-                    </w:rPr>
-                    <w:t>Desimal</w:t>
-                  </w:r>
-                  <w:proofErr w:type="spellEnd"/>
-                  <w:r>
-                    <w:rPr>
-                      <w:lang w:val="en-US"/>
-                    </w:rPr>
-                    <w:t xml:space="preserve"> </w:t>
+                    <w:t xml:space="preserve"> Desimal </w:t>
                   </w:r>
                   <w:proofErr w:type="gramStart"/>
                   <w:r>
@@ -7150,6 +6516,7 @@
   <w:style w:type="character" w:default="1" w:styleId="DefaultParagraphFont">
     <w:name w:val="Default Paragraph Font"/>
     <w:uiPriority w:val="1"/>
+    <w:semiHidden/>
     <w:unhideWhenUsed/>
   </w:style>
   <w:style w:type="table" w:default="1" w:styleId="TableNormal">
@@ -7496,217 +6863,4 @@
     </a:ext>
   </a:extLst>
 </a:theme>
-</file>
-
-<file path=customXml/item1.xml><?xml version="1.0" encoding="utf-8"?>
-<ct:contentTypeSchema xmlns:ct="http://schemas.microsoft.com/office/2006/metadata/contentType" xmlns:ma="http://schemas.microsoft.com/office/2006/metadata/properties/metaAttributes" ct:_="" ma:_="" ma:contentTypeName="Document" ma:contentTypeID="0x010100AF1C18B3FB6A1047B70C04E1E113D036" ma:contentTypeVersion="10" ma:contentTypeDescription="Create a new document." ma:contentTypeScope="" ma:versionID="39dc66d5af6b9818110d4822773f80af">
-  <xsd:schema xmlns:xsd="http://www.w3.org/2001/XMLSchema" xmlns:xs="http://www.w3.org/2001/XMLSchema" xmlns:p="http://schemas.microsoft.com/office/2006/metadata/properties" xmlns:ns2="c3a18153-d2b2-411d-8229-cf2710526dc7" targetNamespace="http://schemas.microsoft.com/office/2006/metadata/properties" ma:root="true" ma:fieldsID="9bd2e6269dd30cbc23758fe5f683336f" ns2:_="">
-    <xsd:import namespace="c3a18153-d2b2-411d-8229-cf2710526dc7"/>
-    <xsd:element name="properties">
-      <xsd:complexType>
-        <xsd:sequence>
-          <xsd:element name="documentManagement">
-            <xsd:complexType>
-              <xsd:all>
-                <xsd:element ref="ns2:ReferenceId" minOccurs="0"/>
-                <xsd:element ref="ns2:MediaServiceMetadata" minOccurs="0"/>
-                <xsd:element ref="ns2:MediaServiceFastMetadata" minOccurs="0"/>
-                <xsd:element ref="ns2:MediaServiceAutoKeyPoints" minOccurs="0"/>
-                <xsd:element ref="ns2:MediaServiceKeyPoints" minOccurs="0"/>
-                <xsd:element ref="ns2:MediaServiceAutoTags" minOccurs="0"/>
-                <xsd:element ref="ns2:MediaServiceOCR" minOccurs="0"/>
-                <xsd:element ref="ns2:MediaServiceGenerationTime" minOccurs="0"/>
-                <xsd:element ref="ns2:MediaServiceEventHashCode" minOccurs="0"/>
-                <xsd:element ref="ns2:MediaServiceDateTaken" minOccurs="0"/>
-              </xsd:all>
-            </xsd:complexType>
-          </xsd:element>
-        </xsd:sequence>
-      </xsd:complexType>
-    </xsd:element>
-  </xsd:schema>
-  <xsd:schema xmlns:xsd="http://www.w3.org/2001/XMLSchema" xmlns:xs="http://www.w3.org/2001/XMLSchema" xmlns:dms="http://schemas.microsoft.com/office/2006/documentManagement/types" xmlns:pc="http://schemas.microsoft.com/office/infopath/2007/PartnerControls" targetNamespace="c3a18153-d2b2-411d-8229-cf2710526dc7" elementFormDefault="qualified">
-    <xsd:import namespace="http://schemas.microsoft.com/office/2006/documentManagement/types"/>
-    <xsd:import namespace="http://schemas.microsoft.com/office/infopath/2007/PartnerControls"/>
-    <xsd:element name="ReferenceId" ma:index="8" nillable="true" ma:displayName="ReferenceId" ma:indexed="true" ma:internalName="ReferenceId">
-      <xsd:simpleType>
-        <xsd:restriction base="dms:Text"/>
-      </xsd:simpleType>
-    </xsd:element>
-    <xsd:element name="MediaServiceMetadata" ma:index="9" nillable="true" ma:displayName="MediaServiceMetadata" ma:hidden="true" ma:internalName="MediaServiceMetadata" ma:readOnly="true">
-      <xsd:simpleType>
-        <xsd:restriction base="dms:Note"/>
-      </xsd:simpleType>
-    </xsd:element>
-    <xsd:element name="MediaServiceFastMetadata" ma:index="10" nillable="true" ma:displayName="MediaServiceFastMetadata" ma:hidden="true" ma:internalName="MediaServiceFastMetadata" ma:readOnly="true">
-      <xsd:simpleType>
-        <xsd:restriction base="dms:Note"/>
-      </xsd:simpleType>
-    </xsd:element>
-    <xsd:element name="MediaServiceAutoKeyPoints" ma:index="11" nillable="true" ma:displayName="MediaServiceAutoKeyPoints" ma:hidden="true" ma:internalName="MediaServiceAutoKeyPoints" ma:readOnly="true">
-      <xsd:simpleType>
-        <xsd:restriction base="dms:Note"/>
-      </xsd:simpleType>
-    </xsd:element>
-    <xsd:element name="MediaServiceKeyPoints" ma:index="12" nillable="true" ma:displayName="KeyPoints" ma:internalName="MediaServiceKeyPoints" ma:readOnly="true">
-      <xsd:simpleType>
-        <xsd:restriction base="dms:Note">
-          <xsd:maxLength value="255"/>
-        </xsd:restriction>
-      </xsd:simpleType>
-    </xsd:element>
-    <xsd:element name="MediaServiceAutoTags" ma:index="13" nillable="true" ma:displayName="Tags" ma:internalName="MediaServiceAutoTags" ma:readOnly="true">
-      <xsd:simpleType>
-        <xsd:restriction base="dms:Text"/>
-      </xsd:simpleType>
-    </xsd:element>
-    <xsd:element name="MediaServiceOCR" ma:index="14" nillable="true" ma:displayName="Extracted Text" ma:internalName="MediaServiceOCR" ma:readOnly="true">
-      <xsd:simpleType>
-        <xsd:restriction base="dms:Note">
-          <xsd:maxLength value="255"/>
-        </xsd:restriction>
-      </xsd:simpleType>
-    </xsd:element>
-    <xsd:element name="MediaServiceGenerationTime" ma:index="15" nillable="true" ma:displayName="MediaServiceGenerationTime" ma:hidden="true" ma:internalName="MediaServiceGenerationTime" ma:readOnly="true">
-      <xsd:simpleType>
-        <xsd:restriction base="dms:Text"/>
-      </xsd:simpleType>
-    </xsd:element>
-    <xsd:element name="MediaServiceEventHashCode" ma:index="16" nillable="true" ma:displayName="MediaServiceEventHashCode" ma:hidden="true" ma:internalName="MediaServiceEventHashCode" ma:readOnly="true">
-      <xsd:simpleType>
-        <xsd:restriction base="dms:Text"/>
-      </xsd:simpleType>
-    </xsd:element>
-    <xsd:element name="MediaServiceDateTaken" ma:index="17" nillable="true" ma:displayName="MediaServiceDateTaken" ma:hidden="true" ma:internalName="MediaServiceDateTaken" ma:readOnly="true">
-      <xsd:simpleType>
-        <xsd:restriction base="dms:Text"/>
-      </xsd:simpleType>
-    </xsd:element>
-  </xsd:schema>
-  <xsd:schema xmlns="http://schemas.openxmlformats.org/package/2006/metadata/core-properties" xmlns:xsd="http://www.w3.org/2001/XMLSchema" xmlns:xsi="http://www.w3.org/2001/XMLSchema-instance" xmlns:dc="http://purl.org/dc/elements/1.1/" xmlns:dcterms="http://purl.org/dc/terms/" xmlns:odoc="http://schemas.microsoft.com/internal/obd" targetNamespace="http://schemas.openxmlformats.org/package/2006/metadata/core-properties" elementFormDefault="qualified" attributeFormDefault="unqualified" blockDefault="#all">
-    <xsd:import namespace="http://purl.org/dc/elements/1.1/" schemaLocation="http://dublincore.org/schemas/xmls/qdc/2003/04/02/dc.xsd"/>
-    <xsd:import namespace="http://purl.org/dc/terms/" schemaLocation="http://dublincore.org/schemas/xmls/qdc/2003/04/02/dcterms.xsd"/>
-    <xsd:element name="coreProperties" type="CT_coreProperties"/>
-    <xsd:complexType name="CT_coreProperties">
-      <xsd:all>
-        <xsd:element ref="dc:creator" minOccurs="0" maxOccurs="1"/>
-        <xsd:element ref="dcterms:created" minOccurs="0" maxOccurs="1"/>
-        <xsd:element ref="dc:identifier" minOccurs="0" maxOccurs="1"/>
-        <xsd:element name="contentType" minOccurs="0" maxOccurs="1" type="xsd:string" ma:index="0" ma:displayName="Content Type"/>
-        <xsd:element ref="dc:title" minOccurs="0" maxOccurs="1" ma:index="4" ma:displayName="Title"/>
-        <xsd:element ref="dc:subject" minOccurs="0" maxOccurs="1"/>
-        <xsd:element ref="dc:description" minOccurs="0" maxOccurs="1"/>
-        <xsd:element name="keywords" minOccurs="0" maxOccurs="1" type="xsd:string"/>
-        <xsd:element ref="dc:language" minOccurs="0" maxOccurs="1"/>
-        <xsd:element name="category" minOccurs="0" maxOccurs="1" type="xsd:string"/>
-        <xsd:element name="version" minOccurs="0" maxOccurs="1" type="xsd:string"/>
-        <xsd:element name="revision" minOccurs="0" maxOccurs="1" type="xsd:string">
-          <xsd:annotation>
-            <xsd:documentation>
-                        This value indicates the number of saves or revisions. The application is responsible for updating this value after each revision.
-                    </xsd:documentation>
-          </xsd:annotation>
-        </xsd:element>
-        <xsd:element name="lastModifiedBy" minOccurs="0" maxOccurs="1" type="xsd:string"/>
-        <xsd:element ref="dcterms:modified" minOccurs="0" maxOccurs="1"/>
-        <xsd:element name="contentStatus" minOccurs="0" maxOccurs="1" type="xsd:string"/>
-      </xsd:all>
-    </xsd:complexType>
-  </xsd:schema>
-  <xs:schema xmlns:pc="http://schemas.microsoft.com/office/infopath/2007/PartnerControls" xmlns:xs="http://www.w3.org/2001/XMLSchema" targetNamespace="http://schemas.microsoft.com/office/infopath/2007/PartnerControls" elementFormDefault="qualified" attributeFormDefault="unqualified">
-    <xs:element name="Person">
-      <xs:complexType>
-        <xs:sequence>
-          <xs:element ref="pc:DisplayName" minOccurs="0"/>
-          <xs:element ref="pc:AccountId" minOccurs="0"/>
-          <xs:element ref="pc:AccountType" minOccurs="0"/>
-        </xs:sequence>
-      </xs:complexType>
-    </xs:element>
-    <xs:element name="DisplayName" type="xs:string"/>
-    <xs:element name="AccountId" type="xs:string"/>
-    <xs:element name="AccountType" type="xs:string"/>
-    <xs:element name="BDCAssociatedEntity">
-      <xs:complexType>
-        <xs:sequence>
-          <xs:element ref="pc:BDCEntity" minOccurs="0" maxOccurs="unbounded"/>
-        </xs:sequence>
-        <xs:attribute ref="pc:EntityNamespace"/>
-        <xs:attribute ref="pc:EntityName"/>
-        <xs:attribute ref="pc:SystemInstanceName"/>
-        <xs:attribute ref="pc:AssociationName"/>
-      </xs:complexType>
-    </xs:element>
-    <xs:attribute name="EntityNamespace" type="xs:string"/>
-    <xs:attribute name="EntityName" type="xs:string"/>
-    <xs:attribute name="SystemInstanceName" type="xs:string"/>
-    <xs:attribute name="AssociationName" type="xs:string"/>
-    <xs:element name="BDCEntity">
-      <xs:complexType>
-        <xs:sequence>
-          <xs:element ref="pc:EntityDisplayName" minOccurs="0"/>
-          <xs:element ref="pc:EntityInstanceReference" minOccurs="0"/>
-          <xs:element ref="pc:EntityId1" minOccurs="0"/>
-          <xs:element ref="pc:EntityId2" minOccurs="0"/>
-          <xs:element ref="pc:EntityId3" minOccurs="0"/>
-          <xs:element ref="pc:EntityId4" minOccurs="0"/>
-          <xs:element ref="pc:EntityId5" minOccurs="0"/>
-        </xs:sequence>
-      </xs:complexType>
-    </xs:element>
-    <xs:element name="EntityDisplayName" type="xs:string"/>
-    <xs:element name="EntityInstanceReference" type="xs:string"/>
-    <xs:element name="EntityId1" type="xs:string"/>
-    <xs:element name="EntityId2" type="xs:string"/>
-    <xs:element name="EntityId3" type="xs:string"/>
-    <xs:element name="EntityId4" type="xs:string"/>
-    <xs:element name="EntityId5" type="xs:string"/>
-    <xs:element name="Terms">
-      <xs:complexType>
-        <xs:sequence>
-          <xs:element ref="pc:TermInfo" minOccurs="0" maxOccurs="unbounded"/>
-        </xs:sequence>
-      </xs:complexType>
-    </xs:element>
-    <xs:element name="TermInfo">
-      <xs:complexType>
-        <xs:sequence>
-          <xs:element ref="pc:TermName" minOccurs="0"/>
-          <xs:element ref="pc:TermId" minOccurs="0"/>
-        </xs:sequence>
-      </xs:complexType>
-    </xs:element>
-    <xs:element name="TermName" type="xs:string"/>
-    <xs:element name="TermId" type="xs:string"/>
-  </xs:schema>
-</ct:contentTypeSchema>
-</file>
-
-<file path=customXml/item2.xml><?xml version="1.0" encoding="utf-8"?>
-<?mso-contentType ?>
-<FormTemplates xmlns="http://schemas.microsoft.com/sharepoint/v3/contenttype/forms">
-  <Display>DocumentLibraryForm</Display>
-  <Edit>DocumentLibraryForm</Edit>
-  <New>DocumentLibraryForm</New>
-</FormTemplates>
-</file>
-
-<file path=customXml/item3.xml><?xml version="1.0" encoding="utf-8"?>
-<p:properties xmlns:p="http://schemas.microsoft.com/office/2006/metadata/properties" xmlns:xsi="http://www.w3.org/2001/XMLSchema-instance" xmlns:pc="http://schemas.microsoft.com/office/infopath/2007/PartnerControls">
-  <documentManagement>
-    <ReferenceId xmlns="c3a18153-d2b2-411d-8229-cf2710526dc7" xsi:nil="true"/>
-  </documentManagement>
-</p:properties>
-</file>
-
-<file path=customXml/itemProps1.xml><?xml version="1.0" encoding="utf-8"?>
-<ds:datastoreItem xmlns:ds="http://schemas.openxmlformats.org/officeDocument/2006/customXml" ds:itemID="{A25B68FA-F89A-4C63-B8E9-A93CB9EFBC8B}"/>
-</file>
-
-<file path=customXml/itemProps2.xml><?xml version="1.0" encoding="utf-8"?>
-<ds:datastoreItem xmlns:ds="http://schemas.openxmlformats.org/officeDocument/2006/customXml" ds:itemID="{13C5A6DF-27A4-4E85-BE72-95CBF4E887DE}"/>
-</file>
-
-<file path=customXml/itemProps3.xml><?xml version="1.0" encoding="utf-8"?>
-<ds:datastoreItem xmlns:ds="http://schemas.openxmlformats.org/officeDocument/2006/customXml" ds:itemID="{0B23C517-E677-4603-AE4F-CE1CCAA7EE73}"/>
 </file>
</xml_diff>